<commit_message>
S12-05-17 - V1.1.2 Patch
RRMPI:31 - Suppress warnings if skip flag set
</commit_message>
<xml_diff>
--- a/JTrace/Documents/EMPI specification V1.1.2.docx
+++ b/JTrace/Documents/EMPI specification V1.1.2.docx
@@ -86,7 +86,7 @@
           <w:numId w:val="5"/>
         </w:numPr>
         <w:rPr>
-          <w:ins w:id="9" w:author="Nick Jones" w:date="2017-12-06T14:10:00Z"/>
+          <w:ins w:id="9" w:author="Nick Jones" w:date="2017-12-11T11:02:00Z"/>
         </w:rPr>
       </w:pPr>
       <w:ins w:id="10" w:author="Nick Jones" w:date="2017-12-07T15:06:00Z">
@@ -102,11 +102,50 @@
     </w:p>
     <w:p>
       <w:pPr>
-        <w:rPr>
-          <w:del w:id="12" w:author="Nick Jones" w:date="2017-12-06T14:10:00Z"/>
-        </w:rPr>
-      </w:pPr>
-      <w:del w:id="13" w:author="Nick Jones" w:date="2017-12-06T14:10:00Z">
+        <w:pStyle w:val="ListParagraph"/>
+        <w:numPr>
+          <w:ilvl w:val="1"/>
+          <w:numId w:val="5"/>
+        </w:numPr>
+        <w:rPr>
+          <w:ins w:id="12" w:author="Nick Jones" w:date="2017-12-06T14:10:00Z"/>
+        </w:rPr>
+        <w:pPrChange w:id="13" w:author="Nick Jones" w:date="2017-12-11T11:02:00Z">
+          <w:pPr>
+            <w:pStyle w:val="ListParagraph"/>
+            <w:numPr>
+              <w:numId w:val="5"/>
+            </w:numPr>
+            <w:ind w:hanging="360"/>
+          </w:pPr>
+        </w:pPrChange>
+      </w:pPr>
+      <w:ins w:id="14" w:author="Nick Jones" w:date="2017-12-11T11:02:00Z">
+        <w:r>
+          <w:t xml:space="preserve">Respect the </w:t>
+        </w:r>
+      </w:ins>
+      <w:ins w:id="15" w:author="Nick Jones" w:date="2017-12-11T11:03:00Z">
+        <w:r>
+          <w:t xml:space="preserve">skip flag </w:t>
+        </w:r>
+        <w:proofErr w:type="gramStart"/>
+        <w:r>
+          <w:t>( new</w:t>
+        </w:r>
+        <w:proofErr w:type="gramEnd"/>
+        <w:r>
+          <w:t xml:space="preserve"> flag in the API)</w:t>
+        </w:r>
+      </w:ins>
+    </w:p>
+    <w:p>
+      <w:pPr>
+        <w:rPr>
+          <w:del w:id="16" w:author="Nick Jones" w:date="2017-12-06T14:10:00Z"/>
+        </w:rPr>
+      </w:pPr>
+      <w:del w:id="17" w:author="Nick Jones" w:date="2017-12-06T14:10:00Z">
         <w:r>
           <w:delText xml:space="preserve">Changed </w:delText>
         </w:r>
@@ -139,10 +178,10 @@
     <w:p>
       <w:pPr>
         <w:rPr>
-          <w:del w:id="14" w:author="Nick Jones" w:date="2017-12-06T14:10:00Z"/>
-        </w:rPr>
-      </w:pPr>
-      <w:del w:id="15" w:author="Nick Jones" w:date="2017-12-06T14:10:00Z">
+          <w:del w:id="18" w:author="Nick Jones" w:date="2017-12-06T14:10:00Z"/>
+        </w:rPr>
+      </w:pPr>
+      <w:del w:id="19" w:author="Nick Jones" w:date="2017-12-06T14:10:00Z">
         <w:r>
           <w:delText>Main changes:</w:delText>
         </w:r>
@@ -156,10 +195,10 @@
           <w:numId w:val="5"/>
         </w:numPr>
         <w:rPr>
-          <w:del w:id="16" w:author="Nick Jones" w:date="2017-12-06T14:10:00Z"/>
-        </w:rPr>
-      </w:pPr>
-      <w:del w:id="17" w:author="Nick Jones" w:date="2017-12-06T14:10:00Z">
+          <w:del w:id="20" w:author="Nick Jones" w:date="2017-12-06T14:10:00Z"/>
+        </w:rPr>
+      </w:pPr>
+      <w:del w:id="21" w:author="Nick Jones" w:date="2017-12-06T14:10:00Z">
         <w:r>
           <w:delText xml:space="preserve">Use </w:delText>
         </w:r>
@@ -185,10 +224,10 @@
           <w:numId w:val="5"/>
         </w:numPr>
         <w:rPr>
-          <w:del w:id="18" w:author="Nick Jones" w:date="2017-12-06T14:10:00Z"/>
-        </w:rPr>
-      </w:pPr>
-      <w:del w:id="19" w:author="Nick Jones" w:date="2017-12-06T14:10:00Z">
+          <w:del w:id="22" w:author="Nick Jones" w:date="2017-12-06T14:10:00Z"/>
+        </w:rPr>
+      </w:pPr>
+      <w:del w:id="23" w:author="Nick Jones" w:date="2017-12-06T14:10:00Z">
         <w:r>
           <w:delText>Allocate UKRDC number if not found</w:delText>
         </w:r>
@@ -278,15 +317,7 @@
     </w:p>
     <w:p>
       <w:r>
-        <w:t xml:space="preserve">A national master </w:t>
-      </w:r>
-      <w:proofErr w:type="gramStart"/>
-      <w:r>
-        <w:t>record</w:t>
-      </w:r>
-      <w:proofErr w:type="gramEnd"/>
-      <w:r>
-        <w:t>. There will be a Master Record for eve</w:t>
+        <w:t>A national master record. There will be a Master Record for eve</w:t>
       </w:r>
       <w:r>
         <w:t xml:space="preserve">ry NHS Number, CHI Number, H&amp;SC, </w:t>
@@ -549,12 +580,41 @@
         <w:t xml:space="preserve">and </w:t>
       </w:r>
       <w:proofErr w:type="spellStart"/>
+      <w:r>
+        <w:rPr>
+          <w:color w:val="7030A0"/>
+        </w:rPr>
+        <w:t>mr.nationalid</w:t>
+      </w:r>
+      <w:proofErr w:type="spellEnd"/>
+      <w:r>
+        <w:rPr>
+          <w:color w:val="7030A0"/>
+        </w:rPr>
+        <w:t xml:space="preserve"> = 'RR3000001' </w:t>
+      </w:r>
+    </w:p>
+    <w:p>
+      <w:pPr>
+        <w:spacing w:after="0"/>
+        <w:ind w:left="720"/>
+        <w:rPr>
+          <w:color w:val="7030A0"/>
+        </w:rPr>
+      </w:pPr>
+      <w:r>
+        <w:rPr>
+          <w:color w:val="7030A0"/>
+        </w:rPr>
+        <w:t xml:space="preserve">and </w:t>
+      </w:r>
+      <w:proofErr w:type="spellStart"/>
       <w:proofErr w:type="gramStart"/>
       <w:r>
         <w:rPr>
           <w:color w:val="7030A0"/>
         </w:rPr>
-        <w:t>mr.nationalid</w:t>
+        <w:t>mr.nationalidtype</w:t>
       </w:r>
       <w:proofErr w:type="spellEnd"/>
       <w:proofErr w:type="gramEnd"/>
@@ -562,55 +622,24 @@
         <w:rPr>
           <w:color w:val="7030A0"/>
         </w:rPr>
-        <w:t xml:space="preserve"> = 'RR3000001' </w:t>
-      </w:r>
-    </w:p>
-    <w:p>
-      <w:pPr>
-        <w:spacing w:after="0"/>
-        <w:ind w:left="720"/>
+        <w:t xml:space="preserve"> = '</w:t>
+      </w:r>
+      <w:r>
+        <w:t xml:space="preserve"> </w:t>
+      </w:r>
+      <w:r>
+        <w:t>UKRDC</w:t>
+      </w:r>
+      <w:r>
         <w:rPr>
           <w:color w:val="7030A0"/>
         </w:rPr>
-      </w:pPr>
+        <w:t xml:space="preserve"> </w:t>
+      </w:r>
       <w:r>
         <w:rPr>
           <w:color w:val="7030A0"/>
         </w:rPr>
-        <w:t xml:space="preserve">and </w:t>
-      </w:r>
-      <w:proofErr w:type="spellStart"/>
-      <w:proofErr w:type="gramStart"/>
-      <w:r>
-        <w:rPr>
-          <w:color w:val="7030A0"/>
-        </w:rPr>
-        <w:t>mr.nationalidtype</w:t>
-      </w:r>
-      <w:proofErr w:type="spellEnd"/>
-      <w:proofErr w:type="gramEnd"/>
-      <w:r>
-        <w:rPr>
-          <w:color w:val="7030A0"/>
-        </w:rPr>
-        <w:t xml:space="preserve"> = '</w:t>
-      </w:r>
-      <w:r>
-        <w:t xml:space="preserve"> </w:t>
-      </w:r>
-      <w:r>
-        <w:t>UKRDC</w:t>
-      </w:r>
-      <w:r>
-        <w:rPr>
-          <w:color w:val="7030A0"/>
-        </w:rPr>
-        <w:t xml:space="preserve"> </w:t>
-      </w:r>
-      <w:r>
-        <w:rPr>
-          <w:color w:val="7030A0"/>
-        </w:rPr>
         <w:t>'</w:t>
       </w:r>
     </w:p>
@@ -670,7 +699,6 @@
         <w:pStyle w:val="Heading2"/>
       </w:pPr>
       <w:r>
-        <w:lastRenderedPageBreak/>
         <w:t>Links to the Repository</w:t>
       </w:r>
     </w:p>
@@ -810,15 +838,7 @@
         <w:spacing w:after="0"/>
       </w:pPr>
       <w:r>
-        <w:t xml:space="preserve">If effective date is not </w:t>
-      </w:r>
-      <w:proofErr w:type="gramStart"/>
-      <w:r>
-        <w:t>provided</w:t>
-      </w:r>
-      <w:proofErr w:type="gramEnd"/>
-      <w:r>
-        <w:t xml:space="preserve"> then default to today.</w:t>
+        <w:t>If effective date is not provided then default to today.</w:t>
       </w:r>
     </w:p>
     <w:p>
@@ -1195,7 +1215,6 @@
         <w:spacing w:after="0"/>
       </w:pPr>
       <w:r>
-        <w:lastRenderedPageBreak/>
         <w:tab/>
       </w:r>
       <w:r>
@@ -1722,16 +1741,16 @@
         <w:spacing w:after="0"/>
         <w:ind w:left="2880" w:firstLine="720"/>
         <w:rPr>
-          <w:ins w:id="20" w:author="Nick Jones" w:date="2017-12-06T14:21:00Z"/>
-        </w:rPr>
-        <w:pPrChange w:id="21" w:author="Nick Jones" w:date="2017-12-06T14:21:00Z">
+          <w:ins w:id="24" w:author="Nick Jones" w:date="2017-12-06T14:21:00Z"/>
+        </w:rPr>
+        <w:pPrChange w:id="25" w:author="Nick Jones" w:date="2017-12-06T14:21:00Z">
           <w:pPr>
             <w:spacing w:after="0"/>
             <w:ind w:left="720" w:firstLine="720"/>
           </w:pPr>
         </w:pPrChange>
       </w:pPr>
-      <w:ins w:id="22" w:author="Nick Jones" w:date="2017-12-06T14:21:00Z">
+      <w:ins w:id="26" w:author="Nick Jones" w:date="2017-12-06T14:21:00Z">
         <w:r>
           <w:t>Audit Link</w:t>
         </w:r>
@@ -1794,7 +1813,7 @@
       <w:pPr>
         <w:spacing w:after="0"/>
         <w:rPr>
-          <w:ins w:id="23" w:author="Nick Jones" w:date="2017-12-06T14:10:00Z"/>
+          <w:ins w:id="27" w:author="Nick Jones" w:date="2017-12-06T14:10:00Z"/>
         </w:rPr>
       </w:pPr>
       <w:r>
@@ -1811,13 +1830,13 @@
       <w:pPr>
         <w:spacing w:after="0"/>
         <w:ind w:left="720" w:firstLine="720"/>
-        <w:pPrChange w:id="24" w:author="Nick Jones" w:date="2017-12-06T14:10:00Z">
+        <w:pPrChange w:id="28" w:author="Nick Jones" w:date="2017-12-06T14:10:00Z">
           <w:pPr>
             <w:spacing w:after="0"/>
           </w:pPr>
         </w:pPrChange>
       </w:pPr>
-      <w:ins w:id="25" w:author="Nick Jones" w:date="2017-12-06T14:10:00Z">
+      <w:ins w:id="29" w:author="Nick Jones" w:date="2017-12-06T14:10:00Z">
         <w:r>
           <w:t>Audit Allocation</w:t>
         </w:r>
@@ -1873,7 +1892,6 @@
         <w:pStyle w:val="Heading2"/>
       </w:pPr>
       <w:r>
-        <w:lastRenderedPageBreak/>
         <w:t>Create National Id Links</w:t>
       </w:r>
     </w:p>
@@ -1958,7 +1976,7 @@
       <w:pPr>
         <w:spacing w:after="0"/>
         <w:rPr>
-          <w:ins w:id="26" w:author="Nick Jones" w:date="2017-12-07T15:08:00Z"/>
+          <w:ins w:id="30" w:author="Nick Jones" w:date="2017-12-07T15:08:00Z"/>
         </w:rPr>
       </w:pPr>
       <w:r>
@@ -1973,28 +1991,59 @@
       <w:pPr>
         <w:spacing w:after="0"/>
         <w:rPr>
-          <w:ins w:id="27" w:author="Nick Jones" w:date="2017-12-07T15:09:00Z"/>
-        </w:rPr>
-      </w:pPr>
-      <w:bookmarkStart w:id="28" w:name="_GoBack"/>
-      <w:ins w:id="29" w:author="Nick Jones" w:date="2017-12-07T15:08:00Z">
+          <w:ins w:id="31" w:author="Nick Jones" w:date="2017-12-11T11:03:00Z"/>
+        </w:rPr>
+      </w:pPr>
+      <w:ins w:id="32" w:author="Nick Jones" w:date="2017-12-07T15:08:00Z">
         <w:r>
           <w:tab/>
+        </w:r>
+      </w:ins>
+    </w:p>
+    <w:p>
+      <w:pPr>
+        <w:spacing w:after="0"/>
+        <w:rPr>
+          <w:ins w:id="33" w:author="Nick Jones" w:date="2017-12-11T11:03:00Z"/>
+        </w:rPr>
+      </w:pPr>
+      <w:ins w:id="34" w:author="Nick Jones" w:date="2017-12-11T11:03:00Z">
+        <w:r>
+          <w:tab/>
+          <w:t>If skip Duplicate Check not set in the API</w:t>
+        </w:r>
+      </w:ins>
+    </w:p>
+    <w:p>
+      <w:pPr>
+        <w:spacing w:after="0"/>
+        <w:ind w:left="720" w:firstLine="720"/>
+        <w:rPr>
+          <w:ins w:id="35" w:author="Nick Jones" w:date="2017-12-07T15:09:00Z"/>
+        </w:rPr>
+        <w:pPrChange w:id="36" w:author="Nick Jones" w:date="2017-12-11T11:03:00Z">
+          <w:pPr>
+            <w:spacing w:after="0"/>
+          </w:pPr>
+        </w:pPrChange>
+      </w:pPr>
+      <w:ins w:id="37" w:author="Nick Jones" w:date="2017-12-07T15:08:00Z">
+        <w:r>
           <w:t>Check Duplicates</w:t>
         </w:r>
       </w:ins>
-      <w:ins w:id="30" w:author="Nick Jones" w:date="2017-12-07T15:09:00Z">
+      <w:ins w:id="38" w:author="Nick Jones" w:date="2017-12-07T15:09:00Z">
         <w:r>
           <w:t xml:space="preserve"> for the </w:t>
         </w:r>
       </w:ins>
       <w:proofErr w:type="spellStart"/>
-      <w:ins w:id="31" w:author="Nick Jones" w:date="2017-12-07T15:10:00Z">
+      <w:ins w:id="39" w:author="Nick Jones" w:date="2017-12-07T15:10:00Z">
         <w:r>
           <w:t>M</w:t>
         </w:r>
       </w:ins>
-      <w:ins w:id="32" w:author="Nick Jones" w:date="2017-12-07T15:09:00Z">
+      <w:ins w:id="40" w:author="Nick Jones" w:date="2017-12-07T15:09:00Z">
         <w:r>
           <w:t>asterId</w:t>
         </w:r>
@@ -2003,12 +2052,12 @@
           <w:t>/Orig</w:t>
         </w:r>
       </w:ins>
-      <w:ins w:id="33" w:author="Nick Jones" w:date="2017-12-07T15:10:00Z">
+      <w:ins w:id="41" w:author="Nick Jones" w:date="2017-12-07T15:10:00Z">
         <w:r>
           <w:t>i</w:t>
         </w:r>
       </w:ins>
-      <w:ins w:id="34" w:author="Nick Jones" w:date="2017-12-07T15:09:00Z">
+      <w:ins w:id="42" w:author="Nick Jones" w:date="2017-12-07T15:09:00Z">
         <w:r>
           <w:t>nator</w:t>
         </w:r>
@@ -2017,11 +2066,17 @@
     <w:p>
       <w:pPr>
         <w:spacing w:after="0"/>
-        <w:rPr>
-          <w:ins w:id="35" w:author="Nick Jones" w:date="2017-12-07T15:09:00Z"/>
-        </w:rPr>
-      </w:pPr>
-      <w:ins w:id="36" w:author="Nick Jones" w:date="2017-12-07T15:09:00Z">
+        <w:ind w:left="720"/>
+        <w:rPr>
+          <w:ins w:id="43" w:author="Nick Jones" w:date="2017-12-07T15:09:00Z"/>
+        </w:rPr>
+        <w:pPrChange w:id="44" w:author="Nick Jones" w:date="2017-12-11T11:03:00Z">
+          <w:pPr>
+            <w:spacing w:after="0"/>
+          </w:pPr>
+        </w:pPrChange>
+      </w:pPr>
+      <w:ins w:id="45" w:author="Nick Jones" w:date="2017-12-07T15:09:00Z">
         <w:r>
           <w:tab/>
           <w:t>If found</w:t>
@@ -2031,11 +2086,17 @@
     <w:p>
       <w:pPr>
         <w:spacing w:after="0"/>
-        <w:rPr>
-          <w:ins w:id="37" w:author="Nick Jones" w:date="2017-12-07T15:10:00Z"/>
-        </w:rPr>
-      </w:pPr>
-      <w:ins w:id="38" w:author="Nick Jones" w:date="2017-12-07T15:09:00Z">
+        <w:ind w:left="720"/>
+        <w:rPr>
+          <w:ins w:id="46" w:author="Nick Jones" w:date="2017-12-07T15:10:00Z"/>
+        </w:rPr>
+        <w:pPrChange w:id="47" w:author="Nick Jones" w:date="2017-12-11T11:03:00Z">
+          <w:pPr>
+            <w:spacing w:after="0"/>
+          </w:pPr>
+        </w:pPrChange>
+      </w:pPr>
+      <w:ins w:id="48" w:author="Nick Jones" w:date="2017-12-07T15:09:00Z">
         <w:r>
           <w:tab/>
         </w:r>
@@ -2048,8 +2109,14 @@
     <w:p>
       <w:pPr>
         <w:spacing w:after="0"/>
-      </w:pPr>
-      <w:ins w:id="39" w:author="Nick Jones" w:date="2017-12-07T15:10:00Z">
+        <w:ind w:left="720"/>
+        <w:pPrChange w:id="49" w:author="Nick Jones" w:date="2017-12-11T11:03:00Z">
+          <w:pPr>
+            <w:spacing w:after="0"/>
+          </w:pPr>
+        </w:pPrChange>
+      </w:pPr>
+      <w:ins w:id="50" w:author="Nick Jones" w:date="2017-12-07T15:10:00Z">
         <w:r>
           <w:tab/>
         </w:r>
@@ -2059,7 +2126,6 @@
         </w:r>
       </w:ins>
     </w:p>
-    <w:bookmarkEnd w:id="28"/>
     <w:p>
       <w:pPr>
         <w:spacing w:after="0"/>
@@ -2511,7 +2577,6 @@
         <w:spacing w:after="0"/>
       </w:pPr>
       <w:r>
-        <w:lastRenderedPageBreak/>
         <w:tab/>
       </w:r>
       <w:r>
@@ -2616,7 +2681,6 @@
         <w:pStyle w:val="Heading2"/>
       </w:pPr>
       <w:r>
-        <w:lastRenderedPageBreak/>
         <w:t>Validate</w:t>
       </w:r>
     </w:p>
@@ -3257,7 +3321,7 @@
         <w:rFonts w:hint="default"/>
       </w:rPr>
     </w:lvl>
-    <w:lvl w:ilvl="1" w:tplc="04090003" w:tentative="1">
+    <w:lvl w:ilvl="1" w:tplc="04090003">
       <w:start w:val="1"/>
       <w:numFmt w:val="bullet"/>
       <w:lvlText w:val="o"/>

</xml_diff>